<commit_message>
Put in the basic framing for the header initialization. Need to do some data boundary checking.
</commit_message>
<xml_diff>
--- a/Configuration/Packet Header.docx
+++ b/Configuration/Packet Header.docx
@@ -129,8 +129,6 @@
             <w:r>
               <w:t>This is the number of bytes in the packet. This includes the packet header and the channel data.</w:t>
             </w:r>
-            <w:bookmarkStart w:id="0" w:name="_GoBack"/>
-            <w:bookmarkEnd w:id="0"/>
           </w:p>
         </w:tc>
       </w:tr>
@@ -350,10 +348,7 @@
               </w:rPr>
             </w:pPr>
             <w:r>
-              <w:t xml:space="preserve">Type: </w:t>
-            </w:r>
-            <w:r>
-              <w:t>U8 [32]</w:t>
+              <w:t>Type: U8 [32]</w:t>
             </w:r>
           </w:p>
           <w:p>
@@ -437,10 +432,7 @@
               </w:rPr>
             </w:pPr>
             <w:r>
-              <w:t>Type:</w:t>
-            </w:r>
-            <w:r>
-              <w:t xml:space="preserve"> U32</w:t>
+              <w:t>Type: U32</w:t>
             </w:r>
           </w:p>
           <w:p>
@@ -569,10 +561,7 @@
               </w:rPr>
             </w:pPr>
             <w:r>
-              <w:t>Type:</w:t>
-            </w:r>
-            <w:r>
-              <w:t xml:space="preserve"> U32</w:t>
+              <w:t>Type: U32</w:t>
             </w:r>
           </w:p>
           <w:p>
@@ -636,10 +625,7 @@
               <w:cnfStyle w:val="000000100000" w:firstRow="0" w:lastRow="0" w:firstColumn="0" w:lastColumn="0" w:oddVBand="0" w:evenVBand="0" w:oddHBand="1" w:evenHBand="0" w:firstRowFirstColumn="0" w:firstRowLastColumn="0" w:lastRowFirstColumn="0" w:lastRowLastColumn="0"/>
             </w:pPr>
             <w:r>
-              <w:t>Type:</w:t>
-            </w:r>
-            <w:r>
-              <w:t xml:space="preserve"> U64</w:t>
+              <w:t>Type: U64</w:t>
             </w:r>
           </w:p>
           <w:p>
@@ -657,7 +643,13 @@
               <w:cnfStyle w:val="000000100000" w:firstRow="0" w:lastRow="0" w:firstColumn="0" w:lastColumn="0" w:oddVBand="0" w:evenVBand="0" w:oddHBand="1" w:evenHBand="0" w:firstRowFirstColumn="0" w:firstRowLastColumn="0" w:lastRowFirstColumn="0" w:lastRowLastColumn="0"/>
             </w:pPr>
             <w:r>
-              <w:t>Identifies the current output count of the packet. Starts at 0 and increments each time a packet is sent.</w:t>
+              <w:t xml:space="preserve">Identifies the current </w:t>
+            </w:r>
+            <w:r>
+              <w:t>transmit</w:t>
+            </w:r>
+            <w:r>
+              <w:t xml:space="preserve"> count of the packet. Starts at 0 and increments each time a packet is sent.</w:t>
             </w:r>
           </w:p>
         </w:tc>
@@ -700,10 +692,7 @@
               <w:cnfStyle w:val="000000000000" w:firstRow="0" w:lastRow="0" w:firstColumn="0" w:lastColumn="0" w:oddVBand="0" w:evenVBand="0" w:oddHBand="0" w:evenHBand="0" w:firstRowFirstColumn="0" w:firstRowLastColumn="0" w:lastRowFirstColumn="0" w:lastRowLastColumn="0"/>
             </w:pPr>
             <w:r>
-              <w:t>Type:</w:t>
-            </w:r>
-            <w:r>
-              <w:t xml:space="preserve"> DBL</w:t>
+              <w:t>Type: DBL</w:t>
             </w:r>
           </w:p>
           <w:p>
@@ -775,6 +764,8 @@
         </w:rPr>
         <w:t xml:space="preserve"> UDP Header Definition</w:t>
       </w:r>
+      <w:bookmarkStart w:id="0" w:name="_GoBack"/>
+      <w:bookmarkEnd w:id="0"/>
     </w:p>
     <w:sectPr>
       <w:pgSz w:w="12240" w:h="15840"/>

</xml_diff>

<commit_message>
Finished the implementation of all the header fields. Updated the configuration documentation for the header to reflect some minor changes in bit field lengths. Basic header fields should all work as intended.
</commit_message>
<xml_diff>
--- a/Configuration/Packet Header.docx
+++ b/Configuration/Packet Header.docx
@@ -275,7 +275,10 @@
               </w:rPr>
             </w:pPr>
             <w:r>
-              <w:t>Type: U16</w:t>
+              <w:t>Type: U</w:t>
+            </w:r>
+            <w:r>
+              <w:t>64</w:t>
             </w:r>
           </w:p>
           <w:p>
@@ -295,6 +298,75 @@
             <w:r>
               <w:t>Tracks the version of the system definition.</w:t>
             </w:r>
+            <w:r>
+              <w:t xml:space="preserve"> The two most significant bytes are 0.</w:t>
+            </w:r>
+          </w:p>
+          <w:p>
+            <w:pPr>
+              <w:cnfStyle w:val="000000100000" w:firstRow="0" w:lastRow="0" w:firstColumn="0" w:lastColumn="0" w:oddVBand="0" w:evenVBand="0" w:oddHBand="1" w:evenHBand="0" w:firstRowFirstColumn="0" w:firstRowLastColumn="0" w:lastRowFirstColumn="0" w:lastRowLastColumn="0"/>
+            </w:pPr>
+            <w:r>
+              <w:t>MSB</w:t>
+            </w:r>
+          </w:p>
+          <w:p>
+            <w:pPr>
+              <w:ind w:left="720"/>
+              <w:cnfStyle w:val="000000100000" w:firstRow="0" w:lastRow="0" w:firstColumn="0" w:lastColumn="0" w:oddVBand="0" w:evenVBand="0" w:oddHBand="1" w:evenHBand="0" w:firstRowFirstColumn="0" w:firstRowLastColumn="0" w:lastRowFirstColumn="0" w:lastRowLastColumn="0"/>
+            </w:pPr>
+            <w:r>
+              <w:t>[Major]</w:t>
+            </w:r>
+            <w:r>
+              <w:t xml:space="preserve"> – 1 Byte</w:t>
+            </w:r>
+          </w:p>
+          <w:p>
+            <w:pPr>
+              <w:ind w:left="720"/>
+              <w:cnfStyle w:val="000000100000" w:firstRow="0" w:lastRow="0" w:firstColumn="0" w:lastColumn="0" w:oddVBand="0" w:evenVBand="0" w:oddHBand="1" w:evenHBand="0" w:firstRowFirstColumn="0" w:firstRowLastColumn="0" w:lastRowFirstColumn="0" w:lastRowLastColumn="0"/>
+            </w:pPr>
+            <w:r>
+              <w:t>[Minor]</w:t>
+            </w:r>
+            <w:r>
+              <w:t xml:space="preserve"> – 1 Byte</w:t>
+            </w:r>
+          </w:p>
+          <w:p>
+            <w:pPr>
+              <w:ind w:left="720"/>
+              <w:cnfStyle w:val="000000100000" w:firstRow="0" w:lastRow="0" w:firstColumn="0" w:lastColumn="0" w:oddVBand="0" w:evenVBand="0" w:oddHBand="1" w:evenHBand="0" w:firstRowFirstColumn="0" w:firstRowLastColumn="0" w:lastRowFirstColumn="0" w:lastRowLastColumn="0"/>
+            </w:pPr>
+            <w:r>
+              <w:t>[Fix]</w:t>
+            </w:r>
+            <w:r>
+              <w:t xml:space="preserve"> – 2 Bytes</w:t>
+            </w:r>
+          </w:p>
+          <w:p>
+            <w:pPr>
+              <w:ind w:left="720"/>
+              <w:cnfStyle w:val="000000100000" w:firstRow="0" w:lastRow="0" w:firstColumn="0" w:lastColumn="0" w:oddVBand="0" w:evenVBand="0" w:oddHBand="1" w:evenHBand="0" w:firstRowFirstColumn="0" w:firstRowLastColumn="0" w:lastRowFirstColumn="0" w:lastRowLastColumn="0"/>
+            </w:pPr>
+            <w:r>
+              <w:t>[Build]</w:t>
+            </w:r>
+            <w:r>
+              <w:t xml:space="preserve"> – 2 Bytes</w:t>
+            </w:r>
+          </w:p>
+          <w:p>
+            <w:pPr>
+              <w:cnfStyle w:val="000000100000" w:firstRow="0" w:lastRow="0" w:firstColumn="0" w:lastColumn="0" w:oddVBand="0" w:evenVBand="0" w:oddHBand="1" w:evenHBand="0" w:firstRowFirstColumn="0" w:firstRowLastColumn="0" w:lastRowFirstColumn="0" w:lastRowLastColumn="0"/>
+            </w:pPr>
+            <w:r>
+              <w:t>LSB</w:t>
+            </w:r>
+            <w:bookmarkStart w:id="0" w:name="_GoBack"/>
+            <w:bookmarkEnd w:id="0"/>
           </w:p>
         </w:tc>
       </w:tr>
@@ -764,8 +836,6 @@
         </w:rPr>
         <w:t xml:space="preserve"> UDP Header Definition</w:t>
       </w:r>
-      <w:bookmarkStart w:id="0" w:name="_GoBack"/>
-      <w:bookmarkEnd w:id="0"/>
     </w:p>
     <w:sectPr>
       <w:pgSz w:w="12240" w:h="15840"/>

</xml_diff>